<commit_message>
Applied session persistance on frontend
</commit_message>
<xml_diff>
--- a/backend/docs/Backend API Documentation.docx
+++ b/backend/docs/Backend API Documentation.docx
@@ -520,6 +520,52 @@
           <w:numId w:val="10"/>
         </w:numPr>
         <w:tabs>
+          <w:tab w:val="left" w:pos="916"/>
+          <w:tab w:val="left" w:pos="1832"/>
+          <w:tab w:val="left" w:pos="2748"/>
+          <w:tab w:val="left" w:pos="3664"/>
+          <w:tab w:val="left" w:pos="4580"/>
+          <w:tab w:val="left" w:pos="5496"/>
+          <w:tab w:val="left" w:pos="6412"/>
+          <w:tab w:val="left" w:pos="7328"/>
+          <w:tab w:val="left" w:pos="8244"/>
+          <w:tab w:val="left" w:pos="9160"/>
+          <w:tab w:val="left" w:pos="10076"/>
+          <w:tab w:val="left" w:pos="10992"/>
+          <w:tab w:val="left" w:pos="11908"/>
+          <w:tab w:val="left" w:pos="12824"/>
+          <w:tab w:val="left" w:pos="13740"/>
+          <w:tab w:val="left" w:pos="14656"/>
+        </w:tabs>
+        <w:spacing w:after="0" w:line="240" w:lineRule="auto"/>
+        <w:rPr>
+          <w:rFonts w:ascii="Courier New" w:eastAsia="Times New Roman" w:hAnsi="Courier New" w:cs="Courier New"/>
+          <w:kern w:val="0"/>
+          <w:sz w:val="20"/>
+          <w:szCs w:val="20"/>
+          <w:lang w:val="en-TR"/>
+          <w14:ligatures w14:val="none"/>
+        </w:rPr>
+      </w:pPr>
+      <w:r>
+        <w:rPr>
+          <w:rFonts w:ascii="Courier New" w:eastAsia="Times New Roman" w:hAnsi="Courier New" w:cs="Courier New"/>
+          <w:kern w:val="0"/>
+          <w:sz w:val="20"/>
+          <w:szCs w:val="20"/>
+          <w:lang w:val="en-TR"/>
+          <w14:ligatures w14:val="none"/>
+        </w:rPr>
+        <w:t xml:space="preserve">  “role_id”: 2</w:t>
+      </w:r>
+    </w:p>
+    <w:p>
+      <w:pPr>
+        <w:numPr>
+          <w:ilvl w:val="0"/>
+          <w:numId w:val="10"/>
+        </w:numPr>
+        <w:tabs>
           <w:tab w:val="clear" w:pos="720"/>
           <w:tab w:val="left" w:pos="916"/>
           <w:tab w:val="left" w:pos="1832"/>
@@ -872,6 +918,52 @@
           <w:numId w:val="10"/>
         </w:numPr>
         <w:tabs>
+          <w:tab w:val="left" w:pos="916"/>
+          <w:tab w:val="left" w:pos="1832"/>
+          <w:tab w:val="left" w:pos="2748"/>
+          <w:tab w:val="left" w:pos="3664"/>
+          <w:tab w:val="left" w:pos="4580"/>
+          <w:tab w:val="left" w:pos="5496"/>
+          <w:tab w:val="left" w:pos="6412"/>
+          <w:tab w:val="left" w:pos="7328"/>
+          <w:tab w:val="left" w:pos="8244"/>
+          <w:tab w:val="left" w:pos="9160"/>
+          <w:tab w:val="left" w:pos="10076"/>
+          <w:tab w:val="left" w:pos="10992"/>
+          <w:tab w:val="left" w:pos="11908"/>
+          <w:tab w:val="left" w:pos="12824"/>
+          <w:tab w:val="left" w:pos="13740"/>
+          <w:tab w:val="left" w:pos="14656"/>
+        </w:tabs>
+        <w:spacing w:after="0" w:line="240" w:lineRule="auto"/>
+        <w:rPr>
+          <w:rFonts w:ascii="Courier New" w:eastAsia="Times New Roman" w:hAnsi="Courier New" w:cs="Courier New"/>
+          <w:kern w:val="0"/>
+          <w:sz w:val="20"/>
+          <w:szCs w:val="20"/>
+          <w:lang w:val="en-TR"/>
+          <w14:ligatures w14:val="none"/>
+        </w:rPr>
+      </w:pPr>
+      <w:r>
+        <w:rPr>
+          <w:rFonts w:ascii="Courier New" w:eastAsia="Times New Roman" w:hAnsi="Courier New" w:cs="Courier New"/>
+          <w:kern w:val="0"/>
+          <w:sz w:val="20"/>
+          <w:szCs w:val="20"/>
+          <w:lang w:val="en-TR"/>
+          <w14:ligatures w14:val="none"/>
+        </w:rPr>
+        <w:t xml:space="preserve">    “role_id: 2</w:t>
+      </w:r>
+    </w:p>
+    <w:p>
+      <w:pPr>
+        <w:numPr>
+          <w:ilvl w:val="1"/>
+          <w:numId w:val="10"/>
+        </w:numPr>
+        <w:tabs>
           <w:tab w:val="clear" w:pos="1440"/>
           <w:tab w:val="left" w:pos="916"/>
           <w:tab w:val="left" w:pos="1832"/>
@@ -1457,6 +1549,7 @@
           <w:lang w:val="en-TR"/>
           <w14:ligatures w14:val="none"/>
         </w:rPr>
+        <w:lastRenderedPageBreak/>
         <w:t>Endpoint</w:t>
       </w:r>
       <w:r>
@@ -1503,7 +1596,6 @@
           <w:lang w:val="en-TR"/>
           <w14:ligatures w14:val="none"/>
         </w:rPr>
-        <w:lastRenderedPageBreak/>
         <w:t>Description</w:t>
       </w:r>
       <w:r>
@@ -3400,6 +3492,7 @@
           <w:lang w:val="en-TR"/>
           <w14:ligatures w14:val="none"/>
         </w:rPr>
+        <w:lastRenderedPageBreak/>
         <w:t>res.clearCookie('connect.sid');</w:t>
       </w:r>
     </w:p>
@@ -3420,7 +3513,6 @@
           <w:lang w:val="en-TR"/>
           <w14:ligatures w14:val="none"/>
         </w:rPr>
-        <w:lastRenderedPageBreak/>
         <w:t xml:space="preserve">it instructs the </w:t>
       </w:r>
       <w:r>
@@ -4768,6 +4860,7 @@
           <w:lang w:val="en-TR"/>
           <w14:ligatures w14:val="none"/>
         </w:rPr>
+        <w:lastRenderedPageBreak/>
         <w:t>res.clearCookie('connect.sid')</w:t>
       </w:r>
       <w:r>
@@ -4803,7 +4896,6 @@
           <w:lang w:val="en-TR"/>
           <w14:ligatures w14:val="none"/>
         </w:rPr>
-        <w:lastRenderedPageBreak/>
         <w:t>User Profile Retrieval</w:t>
       </w:r>
       <w:r>
@@ -6922,7 +7014,7 @@
         <w:sz w:val="20"/>
       </w:rPr>
     </w:lvl>
-    <w:lvl w:ilvl="2" w:tentative="1">
+    <w:lvl w:ilvl="2">
       <w:start w:val="1"/>
       <w:numFmt w:val="bullet"/>
       <w:lvlText w:val=""/>
@@ -6938,7 +7030,7 @@
         <w:sz w:val="20"/>
       </w:rPr>
     </w:lvl>
-    <w:lvl w:ilvl="3" w:tentative="1">
+    <w:lvl w:ilvl="3">
       <w:start w:val="1"/>
       <w:numFmt w:val="bullet"/>
       <w:lvlText w:val=""/>

</xml_diff>